<commit_message>
01 and 02 August files added
</commit_message>
<xml_diff>
--- a/php/PHP_Evidence_Question_R51_1.docx
+++ b/php/PHP_Evidence_Question_R51_1.docx
@@ -352,28 +352,8 @@
           <w:sz w:val="22"/>
           <w:szCs w:val="22"/>
         </w:rPr>
-        <w:t xml:space="preserve"> </w:t>
-      </w:r>
-      <w:proofErr w:type="gramStart"/>
-      <w:r>
-        <w:rPr>
-          <w:rFonts w:ascii="Calibri" w:hAnsi="Calibri"/>
-          <w:color w:val="000000"/>
-          <w:sz w:val="22"/>
-          <w:szCs w:val="22"/>
-        </w:rPr>
-        <w:t xml:space="preserve">  </w:t>
-      </w:r>
-      <w:r>
-        <w:rPr>
-          <w:rFonts w:ascii="Calibri" w:hAnsi="Calibri"/>
-          <w:color w:val="000000"/>
-          <w:sz w:val="22"/>
-          <w:szCs w:val="22"/>
-        </w:rPr>
         <w:t>.</w:t>
       </w:r>
-      <w:proofErr w:type="gramEnd"/>
       <w:r>
         <w:rPr>
           <w:rFonts w:ascii="Calibri" w:hAnsi="Calibri"/>
@@ -1837,6 +1817,7 @@
     <w:lsdException w:name="HTML Sample" w:semiHidden="1" w:unhideWhenUsed="1"/>
     <w:lsdException w:name="HTML Typewriter" w:semiHidden="1" w:unhideWhenUsed="1"/>
     <w:lsdException w:name="HTML Variable" w:semiHidden="1" w:unhideWhenUsed="1"/>
+    <w:lsdException w:name="Normal Table" w:semiHidden="1" w:unhideWhenUsed="1"/>
     <w:lsdException w:name="annotation subject" w:semiHidden="1" w:unhideWhenUsed="1"/>
     <w:lsdException w:name="No List" w:semiHidden="1" w:unhideWhenUsed="1"/>
     <w:lsdException w:name="Outline List 1" w:semiHidden="1" w:unhideWhenUsed="1"/>
@@ -1879,8 +1860,11 @@
     <w:lsdException w:name="Table Contemporary" w:semiHidden="1" w:unhideWhenUsed="1"/>
     <w:lsdException w:name="Table Elegant" w:semiHidden="1" w:unhideWhenUsed="1"/>
     <w:lsdException w:name="Table Professional" w:semiHidden="1" w:unhideWhenUsed="1"/>
+    <w:lsdException w:name="Table Subtle 1" w:semiHidden="1" w:unhideWhenUsed="1"/>
     <w:lsdException w:name="Table Subtle 2" w:semiHidden="1" w:unhideWhenUsed="1"/>
     <w:lsdException w:name="Table Web 1" w:semiHidden="1" w:unhideWhenUsed="1"/>
+    <w:lsdException w:name="Table Web 2" w:semiHidden="1" w:unhideWhenUsed="1"/>
+    <w:lsdException w:name="Table Web 3" w:semiHidden="1" w:unhideWhenUsed="1"/>
     <w:lsdException w:name="Balloon Text" w:semiHidden="1" w:unhideWhenUsed="1"/>
     <w:lsdException w:name="Table Grid" w:uiPriority="59"/>
     <w:lsdException w:name="Table Theme" w:semiHidden="1" w:unhideWhenUsed="1"/>

</xml_diff>